<commit_message>
small logic fix in 4th lab
</commit_message>
<xml_diff>
--- a/fourthLab/отчет_лаба_4.docx
+++ b/fourthLab/отчет_лаба_4.docx
@@ -228,7 +228,6 @@
           <w:rFonts w:ascii="Times New Roman" w:hAnsi="Times New Roman" w:cs="Times New Roman"/>
           <w:sz w:val="28"/>
           <w:szCs w:val="28"/>
-          <w:lang w:val="en-US"/>
         </w:rPr>
       </w:pPr>
       <w:r>
@@ -244,7 +243,6 @@
           <w:rFonts w:ascii="Times New Roman" w:hAnsi="Times New Roman" w:cs="Times New Roman"/>
           <w:sz w:val="28"/>
           <w:szCs w:val="28"/>
-          <w:lang w:val="en-US"/>
         </w:rPr>
         <w:t xml:space="preserve">4 </w:t>
       </w:r>
@@ -261,7 +259,6 @@
           <w:rFonts w:ascii="Times New Roman" w:hAnsi="Times New Roman" w:cs="Times New Roman"/>
           <w:sz w:val="28"/>
           <w:szCs w:val="28"/>
-          <w:lang w:val="en-US"/>
         </w:rPr>
         <w:t>5</w:t>
       </w:r>
@@ -555,32 +552,30 @@
       </w:r>
     </w:p>
     <w:p>
-      <w:pPr>
+      <w:r>
+        <w:t xml:space="preserve">Создаем метод который находит среднее значение в массиве и обрабатываем исключения с помощью </w:t>
+      </w:r>
+      <w:r>
         <w:rPr>
           <w:lang w:val="en-US"/>
         </w:rPr>
-      </w:pPr>
-      <w:r>
-        <w:t xml:space="preserve">Создаем метод который находит среднее значение в массиве и обрабатываем исключения с помощью </w:t>
+        <w:t>try</w:t>
+      </w:r>
+      <w:r>
+        <w:t>-</w:t>
       </w:r>
       <w:r>
         <w:rPr>
           <w:lang w:val="en-US"/>
         </w:rPr>
-        <w:t>try</w:t>
-      </w:r>
-      <w:r>
-        <w:t>-</w:t>
-      </w:r>
-      <w:r>
-        <w:rPr>
-          <w:lang w:val="en-US"/>
-        </w:rPr>
         <w:t>catch</w:t>
       </w:r>
     </w:p>
     <w:p>
       <w:r>
+        <w:rPr>
+          <w:noProof/>
+        </w:rPr>
         <w:drawing>
           <wp:inline distT="0" distB="0" distL="0" distR="0" wp14:anchorId="76001453" wp14:editId="189D671F">
             <wp:extent cx="5940425" cy="2272665"/>
@@ -632,10 +627,10 @@
     <w:p>
       <w:r>
         <w:drawing>
-          <wp:inline distT="0" distB="0" distL="0" distR="0" wp14:anchorId="45BC08B7" wp14:editId="264DF9B6">
-            <wp:extent cx="5940425" cy="5038725"/>
-            <wp:effectExtent l="0" t="0" r="3175" b="9525"/>
-            <wp:docPr id="3" name="Picture 3"/>
+          <wp:inline distT="0" distB="0" distL="0" distR="0" wp14:anchorId="63FB1CB9" wp14:editId="599C8C54">
+            <wp:extent cx="5940425" cy="5399405"/>
+            <wp:effectExtent l="0" t="0" r="3175" b="0"/>
+            <wp:docPr id="11" name="Picture 11"/>
             <wp:cNvGraphicFramePr>
               <a:graphicFrameLocks xmlns:a="http://schemas.openxmlformats.org/drawingml/2006/main" noChangeAspect="1"/>
             </wp:cNvGraphicFramePr>
@@ -655,7 +650,7 @@
                   <pic:spPr>
                     <a:xfrm>
                       <a:off x="0" y="0"/>
-                      <a:ext cx="5940425" cy="5038725"/>
+                      <a:ext cx="5940425" cy="5399405"/>
                     </a:xfrm>
                     <a:prstGeom prst="rect">
                       <a:avLst/>
@@ -672,7 +667,6 @@
     <w:p/>
     <w:p>
       <w:r>
-        <w:lastRenderedPageBreak/>
         <w:t>Задание 3</w:t>
       </w:r>
     </w:p>
@@ -683,6 +677,9 @@
     </w:p>
     <w:p>
       <w:r>
+        <w:rPr>
+          <w:noProof/>
+        </w:rPr>
         <w:drawing>
           <wp:inline distT="0" distB="0" distL="0" distR="0" wp14:anchorId="501C95CB" wp14:editId="73AB7C76">
             <wp:extent cx="4700622" cy="6562773"/>
@@ -776,7 +773,6 @@
         <w:ind w:left="0" w:firstLine="0"/>
       </w:pPr>
       <w:r>
-        <w:lastRenderedPageBreak/>
         <w:t>Создаем кастомный стек</w:t>
       </w:r>
     </w:p>
@@ -785,6 +781,9 @@
         <w:ind w:left="0" w:firstLine="0"/>
       </w:pPr>
       <w:r>
+        <w:rPr>
+          <w:noProof/>
+        </w:rPr>
         <w:drawing>
           <wp:inline distT="0" distB="0" distL="0" distR="0" wp14:anchorId="393FCB4D" wp14:editId="36CF01AC">
             <wp:extent cx="5940425" cy="4829175"/>
@@ -834,6 +833,9 @@
     </w:p>
     <w:p>
       <w:r>
+        <w:rPr>
+          <w:noProof/>
+        </w:rPr>
         <w:drawing>
           <wp:inline distT="0" distB="0" distL="0" distR="0" wp14:anchorId="21758C88" wp14:editId="5C5BEA3E">
             <wp:extent cx="5940425" cy="3168650"/>
@@ -876,12 +878,14 @@
     <w:p/>
     <w:p>
       <w:r>
-        <w:lastRenderedPageBreak/>
         <w:t xml:space="preserve">Демонстрация работы </w:t>
       </w:r>
     </w:p>
     <w:p>
       <w:r>
+        <w:rPr>
+          <w:noProof/>
+        </w:rPr>
         <w:drawing>
           <wp:inline distT="0" distB="0" distL="0" distR="0" wp14:anchorId="46B411B7" wp14:editId="423509C0">
             <wp:extent cx="5940425" cy="6887210"/>
@@ -930,6 +934,10 @@
     </w:p>
     <w:p>
       <w:r>
+        <w:rPr>
+          <w:noProof/>
+        </w:rPr>
+        <w:lastRenderedPageBreak/>
         <w:drawing>
           <wp:inline distT="0" distB="0" distL="0" distR="0" wp14:anchorId="4DF00032" wp14:editId="6B0821B3">
             <wp:extent cx="5940425" cy="1349375"/>
@@ -970,7 +978,6 @@
     <w:p/>
     <w:p>
       <w:r>
-        <w:lastRenderedPageBreak/>
         <w:t>В лог файле</w:t>
       </w:r>
     </w:p>
@@ -979,6 +986,9 @@
         <w:t xml:space="preserve"> </w:t>
       </w:r>
       <w:r>
+        <w:rPr>
+          <w:noProof/>
+        </w:rPr>
         <w:drawing>
           <wp:inline distT="0" distB="0" distL="0" distR="0" wp14:anchorId="6C259A03" wp14:editId="799265D0">
             <wp:extent cx="4943511" cy="6396084"/>
@@ -1026,6 +1036,10 @@
     </w:p>
     <w:p>
       <w:r>
+        <w:rPr>
+          <w:noProof/>
+        </w:rPr>
+        <w:lastRenderedPageBreak/>
         <w:drawing>
           <wp:inline distT="0" distB="0" distL="0" distR="0" wp14:anchorId="1C15BA35" wp14:editId="2728875B">
             <wp:extent cx="5940425" cy="1407160"/>

</xml_diff>